<commit_message>
Added ID number to lab1
</commit_message>
<xml_diff>
--- a/proj1/lab1.docx
+++ b/proj1/lab1.docx
@@ -6,6 +6,13 @@
       <w:r>
         <w:t>Francisco Fierro</w:t>
       </w:r>
+    </w:p>
+    <w:p>
+      <w:r>
+        <w:t>014608072</w:t>
+      </w:r>
+      <w:bookmarkStart w:id="0" w:name="_GoBack"/>
+      <w:bookmarkEnd w:id="0"/>
     </w:p>
     <w:p>
       <w:r>
@@ -144,6 +151,7 @@
     <w:p>
       <w:proofErr w:type="spellStart"/>
       <w:r>
+        <w:lastRenderedPageBreak/>
         <w:t>numRolls</w:t>
       </w:r>
       <w:proofErr w:type="spellEnd"/>
@@ -275,12 +283,6 @@
         <w:t>numRolls</w:t>
       </w:r>
       <w:proofErr w:type="spellEnd"/>
-    </w:p>
-    <w:p/>
-    <w:p>
-      <w:r>
-        <w:t>print(A)</w:t>
-      </w:r>
     </w:p>
     <w:p/>
     <w:p>
@@ -704,15 +706,7 @@
         <w:rPr>
           <w:rFonts w:eastAsiaTheme="minorEastAsia"/>
         </w:rPr>
-        <w:t xml:space="preserve">: Probability of </w:t>
-      </w:r>
-      <w:bookmarkStart w:id="0" w:name="_GoBack"/>
-      <w:bookmarkEnd w:id="0"/>
-      <w:r>
-        <w:rPr>
-          <w:rFonts w:eastAsiaTheme="minorEastAsia"/>
-        </w:rPr>
-        <w:t>0.0806</w:t>
+        <w:t>: Probability of 0.0806</w:t>
       </w:r>
     </w:p>
     <w:p>
@@ -835,34 +829,34 @@
         <w:rPr>
           <w:rFonts w:eastAsiaTheme="minorEastAsia"/>
         </w:rPr>
+        <w:t xml:space="preserve">for </w:t>
+      </w:r>
+      <w:proofErr w:type="spellStart"/>
+      <w:r>
+        <w:rPr>
+          <w:rFonts w:eastAsiaTheme="minorEastAsia"/>
+        </w:rPr>
+        <w:t>i</w:t>
+      </w:r>
+      <w:proofErr w:type="spellEnd"/>
+      <w:r>
+        <w:rPr>
+          <w:rFonts w:eastAsiaTheme="minorEastAsia"/>
+        </w:rPr>
+        <w:t xml:space="preserve"> in range(rounds):</w:t>
+      </w:r>
+    </w:p>
+    <w:p>
+      <w:pPr>
+        <w:rPr>
+          <w:rFonts w:eastAsiaTheme="minorEastAsia"/>
+        </w:rPr>
+      </w:pPr>
+      <w:r>
+        <w:rPr>
+          <w:rFonts w:eastAsiaTheme="minorEastAsia"/>
+        </w:rPr>
         <w:lastRenderedPageBreak/>
-        <w:t xml:space="preserve">for </w:t>
-      </w:r>
-      <w:proofErr w:type="spellStart"/>
-      <w:r>
-        <w:rPr>
-          <w:rFonts w:eastAsiaTheme="minorEastAsia"/>
-        </w:rPr>
-        <w:t>i</w:t>
-      </w:r>
-      <w:proofErr w:type="spellEnd"/>
-      <w:r>
-        <w:rPr>
-          <w:rFonts w:eastAsiaTheme="minorEastAsia"/>
-        </w:rPr>
-        <w:t xml:space="preserve"> in range(rounds):</w:t>
-      </w:r>
-    </w:p>
-    <w:p>
-      <w:pPr>
-        <w:rPr>
-          <w:rFonts w:eastAsiaTheme="minorEastAsia"/>
-        </w:rPr>
-      </w:pPr>
-      <w:r>
-        <w:rPr>
-          <w:rFonts w:eastAsiaTheme="minorEastAsia"/>
-        </w:rPr>
         <w:t xml:space="preserve">    instances = 0;</w:t>
       </w:r>
     </w:p>
@@ -1622,28 +1616,28 @@
     </w:p>
     <w:p>
       <w:r>
+        <w:t xml:space="preserve">    for </w:t>
+      </w:r>
+      <w:proofErr w:type="spellStart"/>
+      <w:r>
+        <w:t>i</w:t>
+      </w:r>
+      <w:proofErr w:type="spellEnd"/>
+      <w:r>
+        <w:t xml:space="preserve"> in </w:t>
+      </w:r>
+      <w:proofErr w:type="gramStart"/>
+      <w:r>
+        <w:t>range(</w:t>
+      </w:r>
+      <w:proofErr w:type="gramEnd"/>
+      <w:r>
+        <w:t>5):</w:t>
+      </w:r>
+    </w:p>
+    <w:p>
+      <w:r>
         <w:lastRenderedPageBreak/>
-        <w:t xml:space="preserve">    for </w:t>
-      </w:r>
-      <w:proofErr w:type="spellStart"/>
-      <w:r>
-        <w:t>i</w:t>
-      </w:r>
-      <w:proofErr w:type="spellEnd"/>
-      <w:r>
-        <w:t xml:space="preserve"> in </w:t>
-      </w:r>
-      <w:proofErr w:type="gramStart"/>
-      <w:r>
-        <w:t>range(</w:t>
-      </w:r>
-      <w:proofErr w:type="gramEnd"/>
-      <w:r>
-        <w:t>5):</w:t>
-      </w:r>
-    </w:p>
-    <w:p>
-      <w:r>
         <w:t xml:space="preserve">        B[</w:t>
       </w:r>
       <w:proofErr w:type="spellStart"/>
@@ -2481,7 +2475,7 @@
 </file>
 
 <file path=customXml/itemProps1.xml><?xml version="1.0" encoding="utf-8"?>
-<ds:datastoreItem xmlns:ds="http://schemas.openxmlformats.org/officeDocument/2006/customXml" ds:itemID="{A62DA91D-96C0-4EA0-B953-1625AE8B7C93}">
+<ds:datastoreItem xmlns:ds="http://schemas.openxmlformats.org/officeDocument/2006/customXml" ds:itemID="{C79EC39B-4751-40B4-92ED-62D55D93E271}">
   <ds:schemaRefs>
     <ds:schemaRef ds:uri="http://schemas.openxmlformats.org/officeDocument/2006/bibliography"/>
   </ds:schemaRefs>

</xml_diff>